<commit_message>
Updated how to document
</commit_message>
<xml_diff>
--- a/How To Document.docx
+++ b/How To Document.docx
@@ -168,7 +168,7 @@
           <w:lang w:val="en-US"/>
         </w:rPr>
         <w:drawing>
-          <wp:inline distT="0" distB="0" distL="0" distR="0" wp14:anchorId="0B73BFC0" wp14:editId="02A8D427">
+          <wp:inline distT="0" distB="0" distL="0" distR="0" wp14:anchorId="0B73BFC0" wp14:editId="2A8502DA">
             <wp:extent cx="5730240" cy="762000"/>
             <wp:effectExtent l="0" t="0" r="3810" b="0"/>
             <wp:docPr id="1931555885" name="Picture 5"/>
@@ -643,7 +643,7 @@
           <w:lang w:val="en-US"/>
         </w:rPr>
         <w:drawing>
-          <wp:inline distT="0" distB="0" distL="0" distR="0" wp14:anchorId="490058AC" wp14:editId="68CFB03C">
+          <wp:inline distT="0" distB="0" distL="0" distR="0" wp14:anchorId="490058AC" wp14:editId="045E2383">
             <wp:extent cx="5730240" cy="1409700"/>
             <wp:effectExtent l="0" t="0" r="3810" b="0"/>
             <wp:docPr id="494680001" name="Picture 10"/>
@@ -798,6 +798,7 @@
       </w:pPr>
       <w:r>
         <w:rPr>
+          <w:noProof/>
           <w:lang w:val="en-US"/>
         </w:rPr>
         <w:lastRenderedPageBreak/>
@@ -1012,6 +1013,14 @@
           <w:bCs/>
           <w:lang w:val="en-US"/>
         </w:rPr>
+        <w:t xml:space="preserve">[OPTIONAL] </w:t>
+      </w:r>
+      <w:r>
+        <w:rPr>
+          <w:b/>
+          <w:bCs/>
+          <w:lang w:val="en-US"/>
+        </w:rPr>
         <w:t>Postman Sample Request:</w:t>
       </w:r>
     </w:p>
@@ -1092,6 +1101,60 @@
     </w:p>
     <w:p>
       <w:pPr>
+        <w:rPr>
+          <w:lang w:val="en-US"/>
+        </w:rPr>
+      </w:pPr>
+      <w:r>
+        <w:rPr>
+          <w:lang w:val="en-US"/>
+        </w:rPr>
+        <w:drawing>
+          <wp:inline distT="0" distB="0" distL="0" distR="0" wp14:anchorId="5D32277A" wp14:editId="2C60F973">
+            <wp:extent cx="5731510" cy="2823210"/>
+            <wp:effectExtent l="0" t="0" r="2540" b="0"/>
+            <wp:docPr id="535813473" name="Picture 1" descr="A screenshot of a computer&#10;&#10;AI-generated content may be incorrect."/>
+            <wp:cNvGraphicFramePr>
+              <a:graphicFrameLocks xmlns:a="http://schemas.openxmlformats.org/drawingml/2006/main" noChangeAspect="1"/>
+            </wp:cNvGraphicFramePr>
+            <a:graphic xmlns:a="http://schemas.openxmlformats.org/drawingml/2006/main">
+              <a:graphicData uri="http://schemas.openxmlformats.org/drawingml/2006/picture">
+                <pic:pic xmlns:pic="http://schemas.openxmlformats.org/drawingml/2006/picture">
+                  <pic:nvPicPr>
+                    <pic:cNvPr id="535813473" name="Picture 1" descr="A screenshot of a computer&#10;&#10;AI-generated content may be incorrect."/>
+                    <pic:cNvPicPr/>
+                  </pic:nvPicPr>
+                  <pic:blipFill>
+                    <a:blip r:embed="rId17"/>
+                    <a:stretch>
+                      <a:fillRect/>
+                    </a:stretch>
+                  </pic:blipFill>
+                  <pic:spPr>
+                    <a:xfrm>
+                      <a:off x="0" y="0"/>
+                      <a:ext cx="5731510" cy="2823210"/>
+                    </a:xfrm>
+                    <a:prstGeom prst="rect">
+                      <a:avLst/>
+                    </a:prstGeom>
+                  </pic:spPr>
+                </pic:pic>
+              </a:graphicData>
+            </a:graphic>
+          </wp:inline>
+        </w:drawing>
+      </w:r>
+    </w:p>
+    <w:p>
+      <w:pPr>
+        <w:rPr>
+          <w:lang w:val="en-US"/>
+        </w:rPr>
+      </w:pPr>
+    </w:p>
+    <w:p>
+      <w:pPr>
         <w:pStyle w:val="ListParagraph"/>
         <w:numPr>
           <w:ilvl w:val="0"/>
@@ -1166,7 +1229,7 @@
                     </pic:cNvPicPr>
                   </pic:nvPicPr>
                   <pic:blipFill>
-                    <a:blip r:embed="rId17">
+                    <a:blip r:embed="rId18">
                       <a:extLst>
                         <a:ext uri="{28A0092B-C50C-407E-A947-70E740481C1C}">
                           <a14:useLocalDpi xmlns:a14="http://schemas.microsoft.com/office/drawing/2010/main" val="0"/>
@@ -1208,6 +1271,7 @@
         <w:rPr>
           <w:lang w:val="en-US"/>
         </w:rPr>
+        <w:lastRenderedPageBreak/>
         <w:t>In browser:</w:t>
       </w:r>
     </w:p>
@@ -1219,6 +1283,7 @@
       </w:pPr>
       <w:r>
         <w:rPr>
+          <w:noProof/>
           <w:lang w:val="en-US"/>
         </w:rPr>
         <w:drawing>
@@ -1237,7 +1302,7 @@
                     <pic:cNvPicPr/>
                   </pic:nvPicPr>
                   <pic:blipFill>
-                    <a:blip r:embed="rId18"/>
+                    <a:blip r:embed="rId19"/>
                     <a:stretch>
                       <a:fillRect/>
                     </a:stretch>
@@ -1286,9 +1351,9 @@
       </w:pPr>
       <w:r>
         <w:rPr>
-          <w:lang w:val="en-US"/>
-        </w:rPr>
-        <w:lastRenderedPageBreak/>
+          <w:noProof/>
+          <w:lang w:val="en-US"/>
+        </w:rPr>
         <w:drawing>
           <wp:inline distT="0" distB="0" distL="0" distR="0" wp14:anchorId="6631F45C" wp14:editId="6131212C">
             <wp:extent cx="5731510" cy="2260600"/>
@@ -1305,7 +1370,7 @@
                     <pic:cNvPicPr/>
                   </pic:nvPicPr>
                   <pic:blipFill>
-                    <a:blip r:embed="rId19"/>
+                    <a:blip r:embed="rId20"/>
                     <a:stretch>
                       <a:fillRect/>
                     </a:stretch>
@@ -1351,15 +1416,7 @@
           <w:bCs/>
           <w:lang w:val="en-US"/>
         </w:rPr>
-        <w:t xml:space="preserve">[Optional if we change dataset] </w:t>
-      </w:r>
-      <w:r>
-        <w:rPr>
-          <w:b/>
-          <w:bCs/>
-          <w:lang w:val="en-US"/>
-        </w:rPr>
-        <w:t>Model training:</w:t>
+        <w:t>[Optional if we change dataset] Model training:</w:t>
       </w:r>
     </w:p>
     <w:p>
@@ -1441,7 +1498,7 @@
                     </pic:cNvPicPr>
                   </pic:nvPicPr>
                   <pic:blipFill>
-                    <a:blip r:embed="rId20">
+                    <a:blip r:embed="rId21">
                       <a:extLst>
                         <a:ext uri="{28A0092B-C50C-407E-A947-70E740481C1C}">
                           <a14:useLocalDpi xmlns:a14="http://schemas.microsoft.com/office/drawing/2010/main" val="0"/>

</xml_diff>